<commit_message>
added dijkstra's algorithm resource
</commit_message>
<xml_diff>
--- a/algorithms_graphs.docx
+++ b/algorithms_graphs.docx
@@ -269,65 +269,17 @@
         </w:rPr>
         <w:t xml:space="preserve">PowerPoint: </w:t>
       </w:r>
-      <w:bookmarkStart w:id="0" w:name="_GoBack"/>
-      <w:bookmarkEnd w:id="0"/>
-      <w:r>
-        <w:rPr>
-          <w:rFonts w:ascii="Times New Roman" w:hAnsi="Times New Roman" w:cs="Times New Roman"/>
-          <w:sz w:val="24"/>
-          <w:szCs w:val="24"/>
-        </w:rPr>
-        <w:fldChar w:fldCharType="begin"/>
-      </w:r>
-      <w:r>
-        <w:rPr>
-          <w:rFonts w:ascii="Times New Roman" w:hAnsi="Times New Roman" w:cs="Times New Roman"/>
-          <w:sz w:val="24"/>
-          <w:szCs w:val="24"/>
-        </w:rPr>
-        <w:instrText xml:space="preserve"> HYPERLINK "</w:instrText>
-      </w:r>
-      <w:r>
-        <w:rPr>
-          <w:rFonts w:ascii="Times New Roman" w:hAnsi="Times New Roman" w:cs="Times New Roman"/>
-          <w:sz w:val="24"/>
-          <w:szCs w:val="24"/>
-        </w:rPr>
-        <w:instrText>http://home.adelphi.edu/~siegfried/cs344/344l12.pdf</w:instrText>
-      </w:r>
-      <w:r>
-        <w:rPr>
-          <w:rFonts w:ascii="Times New Roman" w:hAnsi="Times New Roman" w:cs="Times New Roman"/>
-          <w:sz w:val="24"/>
-          <w:szCs w:val="24"/>
-        </w:rPr>
-        <w:instrText xml:space="preserve">" </w:instrText>
-      </w:r>
-      <w:r>
-        <w:rPr>
-          <w:rFonts w:ascii="Times New Roman" w:hAnsi="Times New Roman" w:cs="Times New Roman"/>
-          <w:sz w:val="24"/>
-          <w:szCs w:val="24"/>
-        </w:rPr>
-        <w:fldChar w:fldCharType="separate"/>
-      </w:r>
-      <w:r>
-        <w:rPr>
-          <w:rStyle w:val="Hyperlink"/>
-          <w:rFonts w:ascii="Times New Roman" w:hAnsi="Times New Roman" w:cs="Times New Roman"/>
-          <w:sz w:val="24"/>
-          <w:szCs w:val="24"/>
-        </w:rPr>
-        <w:t>http://home.adelphi.edu/~siegfried/cs344/344l12.pdf</w:t>
-      </w:r>
-      <w:r>
-        <w:rPr>
-          <w:rFonts w:ascii="Times New Roman" w:hAnsi="Times New Roman" w:cs="Times New Roman"/>
-          <w:sz w:val="24"/>
-          <w:szCs w:val="24"/>
-        </w:rPr>
-        <w:fldChar w:fldCharType="end"/>
-      </w:r>
+      <w:hyperlink r:id="rId5" w:history="1">
+        <w:r>
+          <w:rPr>
+            <w:rStyle w:val="Hyperlink"/>
+            <w:rFonts w:ascii="Times New Roman" w:hAnsi="Times New Roman" w:cs="Times New Roman"/>
+            <w:sz w:val="24"/>
+            <w:szCs w:val="24"/>
+          </w:rPr>
+          <w:t>http://home.adelphi.edu/~siegfried/cs344/344l12.pdf</w:t>
+        </w:r>
+      </w:hyperlink>
       <w:r>
         <w:rPr>
           <w:rFonts w:ascii="Times New Roman" w:hAnsi="Times New Roman" w:cs="Times New Roman"/>
@@ -447,60 +399,6 @@
             <wp:extent cx="4546600" cy="2304874"/>
             <wp:effectExtent l="0" t="0" r="6350" b="635"/>
             <wp:docPr id="1" name="Picture 1"/>
-            <wp:cNvGraphicFramePr>
-              <a:graphicFrameLocks xmlns:a="http://schemas.openxmlformats.org/drawingml/2006/main" noChangeAspect="1"/>
-            </wp:cNvGraphicFramePr>
-            <a:graphic xmlns:a="http://schemas.openxmlformats.org/drawingml/2006/main">
-              <a:graphicData uri="http://schemas.openxmlformats.org/drawingml/2006/picture">
-                <pic:pic xmlns:pic="http://schemas.openxmlformats.org/drawingml/2006/picture">
-                  <pic:nvPicPr>
-                    <pic:cNvPr id="1" name=""/>
-                    <pic:cNvPicPr/>
-                  </pic:nvPicPr>
-                  <pic:blipFill>
-                    <a:blip r:embed="rId5"/>
-                    <a:stretch>
-                      <a:fillRect/>
-                    </a:stretch>
-                  </pic:blipFill>
-                  <pic:spPr>
-                    <a:xfrm>
-                      <a:off x="0" y="0"/>
-                      <a:ext cx="4568686" cy="2316070"/>
-                    </a:xfrm>
-                    <a:prstGeom prst="rect">
-                      <a:avLst/>
-                    </a:prstGeom>
-                  </pic:spPr>
-                </pic:pic>
-              </a:graphicData>
-            </a:graphic>
-          </wp:inline>
-        </w:drawing>
-      </w:r>
-    </w:p>
-    <w:p>
-      <w:pPr>
-        <w:spacing w:line="240" w:lineRule="auto"/>
-        <w:contextualSpacing/>
-        <w:rPr>
-          <w:rFonts w:ascii="Times New Roman" w:hAnsi="Times New Roman" w:cs="Times New Roman"/>
-          <w:sz w:val="24"/>
-          <w:szCs w:val="24"/>
-        </w:rPr>
-      </w:pPr>
-      <w:r>
-        <w:rPr>
-          <w:rFonts w:ascii="Times New Roman" w:hAnsi="Times New Roman" w:cs="Times New Roman"/>
-          <w:noProof/>
-          <w:sz w:val="24"/>
-          <w:szCs w:val="24"/>
-        </w:rPr>
-        <w:drawing>
-          <wp:inline distT="0" distB="0" distL="0" distR="0" wp14:anchorId="6A009146" wp14:editId="32D227C9">
-            <wp:extent cx="4197350" cy="2078365"/>
-            <wp:effectExtent l="0" t="0" r="0" b="0"/>
-            <wp:docPr id="2" name="Picture 2"/>
             <wp:cNvGraphicFramePr>
               <a:graphicFrameLocks xmlns:a="http://schemas.openxmlformats.org/drawingml/2006/main" noChangeAspect="1"/>
             </wp:cNvGraphicFramePr>
@@ -520,6 +418,60 @@
                   <pic:spPr>
                     <a:xfrm>
                       <a:off x="0" y="0"/>
+                      <a:ext cx="4568686" cy="2316070"/>
+                    </a:xfrm>
+                    <a:prstGeom prst="rect">
+                      <a:avLst/>
+                    </a:prstGeom>
+                  </pic:spPr>
+                </pic:pic>
+              </a:graphicData>
+            </a:graphic>
+          </wp:inline>
+        </w:drawing>
+      </w:r>
+    </w:p>
+    <w:p>
+      <w:pPr>
+        <w:spacing w:line="240" w:lineRule="auto"/>
+        <w:contextualSpacing/>
+        <w:rPr>
+          <w:rFonts w:ascii="Times New Roman" w:hAnsi="Times New Roman" w:cs="Times New Roman"/>
+          <w:sz w:val="24"/>
+          <w:szCs w:val="24"/>
+        </w:rPr>
+      </w:pPr>
+      <w:r>
+        <w:rPr>
+          <w:rFonts w:ascii="Times New Roman" w:hAnsi="Times New Roman" w:cs="Times New Roman"/>
+          <w:noProof/>
+          <w:sz w:val="24"/>
+          <w:szCs w:val="24"/>
+        </w:rPr>
+        <w:drawing>
+          <wp:inline distT="0" distB="0" distL="0" distR="0" wp14:anchorId="6A009146" wp14:editId="32D227C9">
+            <wp:extent cx="4197350" cy="2078365"/>
+            <wp:effectExtent l="0" t="0" r="0" b="0"/>
+            <wp:docPr id="2" name="Picture 2"/>
+            <wp:cNvGraphicFramePr>
+              <a:graphicFrameLocks xmlns:a="http://schemas.openxmlformats.org/drawingml/2006/main" noChangeAspect="1"/>
+            </wp:cNvGraphicFramePr>
+            <a:graphic xmlns:a="http://schemas.openxmlformats.org/drawingml/2006/main">
+              <a:graphicData uri="http://schemas.openxmlformats.org/drawingml/2006/picture">
+                <pic:pic xmlns:pic="http://schemas.openxmlformats.org/drawingml/2006/picture">
+                  <pic:nvPicPr>
+                    <pic:cNvPr id="1" name=""/>
+                    <pic:cNvPicPr/>
+                  </pic:nvPicPr>
+                  <pic:blipFill>
+                    <a:blip r:embed="rId7"/>
+                    <a:stretch>
+                      <a:fillRect/>
+                    </a:stretch>
+                  </pic:blipFill>
+                  <pic:spPr>
+                    <a:xfrm>
+                      <a:off x="0" y="0"/>
                       <a:ext cx="4219406" cy="2089286"/>
                     </a:xfrm>
                     <a:prstGeom prst="rect">
@@ -1304,6 +1256,34 @@
     </w:p>
     <w:p>
       <w:pPr>
+        <w:spacing w:line="240" w:lineRule="auto"/>
+        <w:contextualSpacing/>
+        <w:rPr>
+          <w:rFonts w:ascii="Times New Roman" w:hAnsi="Times New Roman" w:cs="Times New Roman"/>
+          <w:sz w:val="24"/>
+          <w:szCs w:val="24"/>
+        </w:rPr>
+      </w:pPr>
+      <w:r>
+        <w:rPr>
+          <w:rFonts w:ascii="Times New Roman" w:hAnsi="Times New Roman" w:cs="Times New Roman"/>
+          <w:b/>
+          <w:sz w:val="24"/>
+          <w:szCs w:val="24"/>
+        </w:rPr>
+        <w:t>Dijkstra’s Algorithm</w:t>
+      </w:r>
+      <w:r>
+        <w:rPr>
+          <w:rFonts w:ascii="Times New Roman" w:hAnsi="Times New Roman" w:cs="Times New Roman"/>
+          <w:sz w:val="24"/>
+          <w:szCs w:val="24"/>
+        </w:rPr>
+        <w:t xml:space="preserve"> – finds shortest path in a weighted graph</w:t>
+      </w:r>
+    </w:p>
+    <w:p>
+      <w:pPr>
         <w:tabs>
           <w:tab w:val="left" w:pos="2610"/>
         </w:tabs>
@@ -1325,17 +1305,35 @@
           <w:szCs w:val="24"/>
         </w:rPr>
       </w:pPr>
-    </w:p>
-    <w:p>
-      <w:pPr>
-        <w:spacing w:line="240" w:lineRule="auto"/>
-        <w:contextualSpacing/>
-        <w:rPr>
-          <w:rFonts w:ascii="Times New Roman" w:hAnsi="Times New Roman" w:cs="Times New Roman"/>
-          <w:sz w:val="24"/>
-          <w:szCs w:val="24"/>
-        </w:rPr>
-      </w:pPr>
+      <w:r>
+        <w:rPr>
+          <w:rFonts w:ascii="Times New Roman" w:hAnsi="Times New Roman" w:cs="Times New Roman"/>
+          <w:sz w:val="24"/>
+          <w:szCs w:val="24"/>
+        </w:rPr>
+        <w:t xml:space="preserve">Algorithm can be found here: </w:t>
+      </w:r>
+      <w:hyperlink r:id="rId8" w:history="1">
+        <w:r>
+          <w:rPr>
+            <w:rStyle w:val="Hyperlink"/>
+            <w:rFonts w:ascii="Times New Roman" w:hAnsi="Times New Roman" w:cs="Times New Roman"/>
+            <w:sz w:val="24"/>
+            <w:szCs w:val="24"/>
+          </w:rPr>
+          <w:t>http://www.blackwasp.co.uk/Dijkstra.aspx</w:t>
+        </w:r>
+      </w:hyperlink>
+      <w:r>
+        <w:rPr>
+          <w:rFonts w:ascii="Times New Roman" w:hAnsi="Times New Roman" w:cs="Times New Roman"/>
+          <w:sz w:val="24"/>
+          <w:szCs w:val="24"/>
+        </w:rPr>
+        <w:t xml:space="preserve"> </w:t>
+      </w:r>
+      <w:bookmarkStart w:id="0" w:name="_GoBack"/>
+      <w:bookmarkEnd w:id="0"/>
     </w:p>
     <w:p>
       <w:pPr>

</xml_diff>

<commit_message>
updated dijkstra's algorithm notes
</commit_message>
<xml_diff>
--- a/algorithms_graphs.docx
+++ b/algorithms_graphs.docx
@@ -327,7 +327,25 @@
           <w:sz w:val="24"/>
           <w:szCs w:val="24"/>
         </w:rPr>
-        <w:t xml:space="preserve">Graph – consists of a set of nodes and a set of arcs (edges). A tree and a linkedList are examples of graphs. </w:t>
+        <w:t xml:space="preserve">Graph – consists of a set of nodes and a set of arcs (edges). A tree and a </w:t>
+      </w:r>
+      <w:proofErr w:type="spellStart"/>
+      <w:r>
+        <w:rPr>
+          <w:rFonts w:ascii="Times New Roman" w:hAnsi="Times New Roman" w:cs="Times New Roman"/>
+          <w:sz w:val="24"/>
+          <w:szCs w:val="24"/>
+        </w:rPr>
+        <w:t>linkedList</w:t>
+      </w:r>
+      <w:proofErr w:type="spellEnd"/>
+      <w:r>
+        <w:rPr>
+          <w:rFonts w:ascii="Times New Roman" w:hAnsi="Times New Roman" w:cs="Times New Roman"/>
+          <w:sz w:val="24"/>
+          <w:szCs w:val="24"/>
+        </w:rPr>
+        <w:t xml:space="preserve"> are examples of graphs. </w:t>
       </w:r>
     </w:p>
     <w:p>
@@ -862,7 +880,16 @@
           <w:sz w:val="24"/>
           <w:szCs w:val="24"/>
         </w:rPr>
-        <w:t xml:space="preserve">Adjacency Matrix – describes the graph in terms of where a node can travel to in </w:t>
+        <w:t xml:space="preserve">Adjacency Matrix – describes the graph in terms of where a node can travel to </w:t>
+      </w:r>
+      <w:proofErr w:type="spellStart"/>
+      <w:r>
+        <w:rPr>
+          <w:rFonts w:ascii="Times New Roman" w:hAnsi="Times New Roman" w:cs="Times New Roman"/>
+          <w:sz w:val="24"/>
+          <w:szCs w:val="24"/>
+        </w:rPr>
+        <w:t xml:space="preserve">in </w:t>
       </w:r>
       <w:r>
         <w:rPr>
@@ -873,6 +900,7 @@
         </w:rPr>
         <w:t>k</w:t>
       </w:r>
+      <w:proofErr w:type="spellEnd"/>
       <w:r>
         <w:rPr>
           <w:rFonts w:ascii="Times New Roman" w:hAnsi="Times New Roman" w:cs="Times New Roman"/>
@@ -975,6 +1003,7 @@
           <w:szCs w:val="24"/>
         </w:rPr>
       </w:pPr>
+      <w:proofErr w:type="spellStart"/>
       <w:r>
         <w:rPr>
           <w:rFonts w:ascii="Times New Roman" w:hAnsi="Times New Roman" w:cs="Times New Roman"/>
@@ -992,13 +1021,32 @@
         </w:rPr>
         <w:t>i</w:t>
       </w:r>
-      <w:r>
-        <w:rPr>
-          <w:rFonts w:ascii="Times New Roman" w:hAnsi="Times New Roman" w:cs="Times New Roman"/>
-          <w:sz w:val="24"/>
-          <w:szCs w:val="24"/>
-        </w:rPr>
-        <w:t xml:space="preserve"> is the matrix of paths from a node with i arcs in between</w:t>
+      <w:proofErr w:type="spellEnd"/>
+      <w:r>
+        <w:rPr>
+          <w:rFonts w:ascii="Times New Roman" w:hAnsi="Times New Roman" w:cs="Times New Roman"/>
+          <w:sz w:val="24"/>
+          <w:szCs w:val="24"/>
+        </w:rPr>
+        <w:t xml:space="preserve"> is the matrix of paths from a node with </w:t>
+      </w:r>
+      <w:proofErr w:type="spellStart"/>
+      <w:r>
+        <w:rPr>
+          <w:rFonts w:ascii="Times New Roman" w:hAnsi="Times New Roman" w:cs="Times New Roman"/>
+          <w:sz w:val="24"/>
+          <w:szCs w:val="24"/>
+        </w:rPr>
+        <w:t>i</w:t>
+      </w:r>
+      <w:proofErr w:type="spellEnd"/>
+      <w:r>
+        <w:rPr>
+          <w:rFonts w:ascii="Times New Roman" w:hAnsi="Times New Roman" w:cs="Times New Roman"/>
+          <w:sz w:val="24"/>
+          <w:szCs w:val="24"/>
+        </w:rPr>
+        <w:t xml:space="preserve"> arcs in between</w:t>
       </w:r>
     </w:p>
     <w:p>
@@ -1109,7 +1157,16 @@
           <w:sz w:val="24"/>
           <w:szCs w:val="24"/>
         </w:rPr>
-        <w:t>| … | Adj</w:t>
+        <w:t xml:space="preserve">| … | </w:t>
+      </w:r>
+      <w:proofErr w:type="spellStart"/>
+      <w:r>
+        <w:rPr>
+          <w:rFonts w:ascii="Times New Roman" w:hAnsi="Times New Roman" w:cs="Times New Roman"/>
+          <w:sz w:val="24"/>
+          <w:szCs w:val="24"/>
+        </w:rPr>
+        <w:t>Adj</w:t>
       </w:r>
       <w:r>
         <w:rPr>
@@ -1120,6 +1177,7 @@
         </w:rPr>
         <w:t>i</w:t>
       </w:r>
+      <w:proofErr w:type="spellEnd"/>
     </w:p>
     <w:p>
       <w:pPr>
@@ -1332,19 +1390,139 @@
         </w:rPr>
         <w:t xml:space="preserve"> </w:t>
       </w:r>
+    </w:p>
+    <w:p>
+      <w:pPr>
+        <w:spacing w:line="240" w:lineRule="auto"/>
+        <w:contextualSpacing/>
+        <w:rPr>
+          <w:rFonts w:ascii="Times New Roman" w:hAnsi="Times New Roman" w:cs="Times New Roman"/>
+          <w:sz w:val="24"/>
+          <w:szCs w:val="24"/>
+        </w:rPr>
+      </w:pPr>
+    </w:p>
+    <w:p>
+      <w:pPr>
+        <w:spacing w:line="240" w:lineRule="auto"/>
+        <w:contextualSpacing/>
+        <w:rPr>
+          <w:rFonts w:ascii="Times New Roman" w:hAnsi="Times New Roman" w:cs="Times New Roman"/>
+          <w:sz w:val="24"/>
+          <w:szCs w:val="24"/>
+        </w:rPr>
+      </w:pPr>
+    </w:p>
+    <w:p>
+      <w:pPr>
+        <w:spacing w:line="240" w:lineRule="auto"/>
+        <w:contextualSpacing/>
+        <w:rPr>
+          <w:rFonts w:ascii="Times New Roman" w:hAnsi="Times New Roman" w:cs="Times New Roman"/>
+          <w:sz w:val="24"/>
+          <w:szCs w:val="24"/>
+        </w:rPr>
+      </w:pPr>
+      <w:r>
+        <w:rPr>
+          <w:rFonts w:ascii="Times New Roman" w:hAnsi="Times New Roman" w:cs="Times New Roman"/>
+          <w:sz w:val="24"/>
+          <w:szCs w:val="24"/>
+        </w:rPr>
+        <w:t>Applying Dijkstra’s Algorithm to a graph:</w:t>
+      </w:r>
+    </w:p>
+    <w:p>
+      <w:pPr>
+        <w:spacing w:line="240" w:lineRule="auto"/>
+        <w:contextualSpacing/>
+        <w:rPr>
+          <w:rFonts w:ascii="Times New Roman" w:hAnsi="Times New Roman" w:cs="Times New Roman"/>
+          <w:sz w:val="24"/>
+          <w:szCs w:val="24"/>
+        </w:rPr>
+      </w:pPr>
+      <w:hyperlink r:id="rId9" w:history="1">
+        <w:r>
+          <w:rPr>
+            <w:rStyle w:val="Hyperlink"/>
+            <w:rFonts w:ascii="Times New Roman" w:hAnsi="Times New Roman" w:cs="Times New Roman"/>
+            <w:sz w:val="24"/>
+            <w:szCs w:val="24"/>
+          </w:rPr>
+          <w:t>https://www.youtube.com/watch?v=q3yKyE19OR0</w:t>
+        </w:r>
+      </w:hyperlink>
+      <w:r>
+        <w:rPr>
+          <w:rFonts w:ascii="Times New Roman" w:hAnsi="Times New Roman" w:cs="Times New Roman"/>
+          <w:sz w:val="24"/>
+          <w:szCs w:val="24"/>
+        </w:rPr>
+        <w:t xml:space="preserve"> </w:t>
+      </w:r>
+    </w:p>
+    <w:p>
+      <w:pPr>
+        <w:spacing w:line="240" w:lineRule="auto"/>
+        <w:contextualSpacing/>
+        <w:rPr>
+          <w:rFonts w:ascii="Times New Roman" w:hAnsi="Times New Roman" w:cs="Times New Roman"/>
+          <w:sz w:val="24"/>
+          <w:szCs w:val="24"/>
+        </w:rPr>
+      </w:pPr>
+    </w:p>
+    <w:p>
+      <w:pPr>
+        <w:spacing w:line="240" w:lineRule="auto"/>
+        <w:contextualSpacing/>
+        <w:rPr>
+          <w:rFonts w:ascii="Times New Roman" w:hAnsi="Times New Roman" w:cs="Times New Roman"/>
+          <w:sz w:val="24"/>
+          <w:szCs w:val="24"/>
+        </w:rPr>
+      </w:pPr>
+      <w:r>
+        <w:rPr>
+          <w:rFonts w:ascii="Times New Roman" w:hAnsi="Times New Roman" w:cs="Times New Roman"/>
+          <w:sz w:val="24"/>
+          <w:szCs w:val="24"/>
+        </w:rPr>
+        <w:t xml:space="preserve">Example – try it on </w:t>
+      </w:r>
+      <w:hyperlink r:id="rId10" w:history="1">
+        <w:r>
+          <w:rPr>
+            <w:rStyle w:val="Hyperlink"/>
+            <w:rFonts w:ascii="Times New Roman" w:hAnsi="Times New Roman" w:cs="Times New Roman"/>
+            <w:sz w:val="24"/>
+            <w:szCs w:val="24"/>
+          </w:rPr>
+          <w:t>home.adelphi.edu/~siegfried/cs344/344hw6.html</w:t>
+        </w:r>
+      </w:hyperlink>
+      <w:r>
+        <w:rPr>
+          <w:rFonts w:ascii="Times New Roman" w:hAnsi="Times New Roman" w:cs="Times New Roman"/>
+          <w:sz w:val="24"/>
+          <w:szCs w:val="24"/>
+        </w:rPr>
+        <w:t xml:space="preserve"> </w:t>
+      </w:r>
+    </w:p>
+    <w:p>
+      <w:pPr>
+        <w:spacing w:line="240" w:lineRule="auto"/>
+        <w:contextualSpacing/>
+        <w:rPr>
+          <w:rFonts w:ascii="Times New Roman" w:hAnsi="Times New Roman" w:cs="Times New Roman"/>
+          <w:sz w:val="24"/>
+          <w:szCs w:val="24"/>
+        </w:rPr>
+      </w:pPr>
       <w:bookmarkStart w:id="0" w:name="_GoBack"/>
       <w:bookmarkEnd w:id="0"/>
-    </w:p>
-    <w:p>
-      <w:pPr>
-        <w:spacing w:line="240" w:lineRule="auto"/>
-        <w:contextualSpacing/>
-        <w:rPr>
-          <w:rFonts w:ascii="Times New Roman" w:hAnsi="Times New Roman" w:cs="Times New Roman"/>
-          <w:sz w:val="24"/>
-          <w:szCs w:val="24"/>
-        </w:rPr>
-      </w:pPr>
     </w:p>
     <w:p>
       <w:pPr>

</xml_diff>